<commit_message>
Revisão dos Casos de Uso
Realizei uma revisão e algumas correções nos casos de uso!
</commit_message>
<xml_diff>
--- a/requisitos/RT_Avaliar_Pontos_Turísticos.docx
+++ b/requisitos/RT_Avaliar_Pontos_Turísticos.docx
@@ -185,15 +185,49 @@
           <w:ilvl w:val="0"/>
           <w:numId w:val="3"/>
         </w:numPr>
-        <w:rPr>
-          <w:lang w:val="pt-BR"/>
-        </w:rPr>
-      </w:pPr>
-      <w:r>
-        <w:rPr>
-          <w:lang w:val="pt-BR"/>
-        </w:rPr>
-        <w:t>A aplicação pede para o usuário informa o nome do ponto turísticos no qual foi lhe recomendado.</w:t>
+        <w:rPr/>
+      </w:pPr>
+      <w:r>
+        <w:rPr>
+          <w:lang w:val="pt-BR"/>
+        </w:rPr>
+        <w:t xml:space="preserve">A aplicação pede para o usuário </w:t>
+      </w:r>
+      <w:r>
+        <w:rPr>
+          <w:lang w:val="pt-BR"/>
+        </w:rPr>
+        <w:t>pesquisar</w:t>
+      </w:r>
+      <w:r>
+        <w:rPr>
+          <w:lang w:val="pt-BR"/>
+        </w:rPr>
+        <w:t xml:space="preserve"> o nome do </w:t>
+      </w:r>
+      <w:r>
+        <w:rPr>
+          <w:lang w:val="pt-BR"/>
+        </w:rPr>
+        <w:t>ponto turístico</w:t>
+      </w:r>
+      <w:r>
+        <w:rPr>
+          <w:lang w:val="pt-BR"/>
+        </w:rPr>
+        <w:t xml:space="preserve"> </w:t>
+      </w:r>
+      <w:r>
+        <w:rPr>
+          <w:lang w:val="pt-BR"/>
+        </w:rPr>
+        <w:t>que deseja avaliar</w:t>
+      </w:r>
+      <w:r>
+        <w:rPr>
+          <w:lang w:val="pt-BR"/>
+        </w:rPr>
+        <w:t>.</w:t>
       </w:r>
     </w:p>
     <w:p>
@@ -221,15 +255,25 @@
           <w:ilvl w:val="0"/>
           <w:numId w:val="3"/>
         </w:numPr>
-        <w:rPr>
-          <w:lang w:val="pt-BR"/>
-        </w:rPr>
-      </w:pPr>
-      <w:r>
-        <w:rPr>
-          <w:lang w:val="pt-BR"/>
-        </w:rPr>
-        <w:t>O usuário pontuará o ponto turístico de acordo com sua experência no local.[FA1]</w:t>
+        <w:rPr/>
+      </w:pPr>
+      <w:r>
+        <w:rPr>
+          <w:lang w:val="pt-BR"/>
+        </w:rPr>
+        <w:t xml:space="preserve">O usuário pontuará o ponto turístico de acordo com sua </w:t>
+      </w:r>
+      <w:r>
+        <w:rPr>
+          <w:lang w:val="pt-BR"/>
+        </w:rPr>
+        <w:t>experiência</w:t>
+      </w:r>
+      <w:r>
+        <w:rPr>
+          <w:lang w:val="pt-BR"/>
+        </w:rPr>
+        <w:t xml:space="preserve"> no local.[FA1]</w:t>
       </w:r>
     </w:p>
     <w:p>
@@ -239,15 +283,13 @@
           <w:ilvl w:val="0"/>
           <w:numId w:val="3"/>
         </w:numPr>
-        <w:rPr>
-          <w:lang w:val="pt-BR"/>
-        </w:rPr>
-      </w:pPr>
-      <w:r>
-        <w:rPr>
-          <w:lang w:val="pt-BR"/>
-        </w:rPr>
-        <w:t>O nome do usuário e a pontuação  serão exibidas na tela.</w:t>
+        <w:rPr/>
+      </w:pPr>
+      <w:r>
+        <w:rPr>
+          <w:lang w:val="pt-BR"/>
+        </w:rPr>
+        <w:t>O nome do usuário e a pontuação serão exibidas na tela.</w:t>
       </w:r>
     </w:p>
     <w:p>
@@ -811,7 +853,7 @@
         <w:bottom w:w="0" w:type="dxa"/>
         <w:right w:w="108" w:type="dxa"/>
       </w:tblCellMar>
-      <w:tblLook w:val="0000" w:noVBand="0" w:noHBand="0" w:lastColumn="0" w:firstColumn="0" w:lastRow="0" w:firstRow="0"/>
+      <w:tblLook w:firstRow="0" w:noVBand="0" w:lastRow="0" w:firstColumn="0" w:lastColumn="0" w:noHBand="0" w:val="0000"/>
     </w:tblPr>
     <w:tblGrid>
       <w:gridCol w:w="3161"/>
@@ -958,7 +1000,7 @@
     <w:tblPr>
       <w:tblW w:w="8748" w:type="dxa"/>
       <w:jc w:val="left"/>
-      <w:tblInd w:w="-45" w:type="dxa"/>
+      <w:tblInd w:w="-52" w:type="dxa"/>
       <w:tblBorders>
         <w:top w:val="single" w:sz="6" w:space="0" w:color="00000A"/>
         <w:left w:val="single" w:sz="6" w:space="0" w:color="00000A"/>
@@ -969,11 +1011,11 @@
       </w:tblBorders>
       <w:tblCellMar>
         <w:top w:w="0" w:type="dxa"/>
-        <w:left w:w="59" w:type="dxa"/>
+        <w:left w:w="51" w:type="dxa"/>
         <w:bottom w:w="0" w:type="dxa"/>
         <w:right w:w="108" w:type="dxa"/>
       </w:tblCellMar>
-      <w:tblLook w:val="0000" w:noVBand="0" w:noHBand="0" w:lastColumn="0" w:firstColumn="0" w:lastRow="0" w:firstRow="0"/>
+      <w:tblLook w:firstRow="0" w:noVBand="0" w:lastRow="0" w:firstColumn="0" w:lastColumn="0" w:noHBand="0" w:val="0000"/>
     </w:tblPr>
     <w:tblGrid>
       <w:gridCol w:w="6379"/>
@@ -994,7 +1036,7 @@
           </w:tcBorders>
           <w:shd w:fill="auto" w:val="clear"/>
           <w:tcMar>
-            <w:left w:w="59" w:type="dxa"/>
+            <w:left w:w="51" w:type="dxa"/>
           </w:tcMar>
         </w:tcPr>
         <w:p>
@@ -1026,7 +1068,7 @@
           </w:tcBorders>
           <w:shd w:fill="auto" w:val="clear"/>
           <w:tcMar>
-            <w:left w:w="59" w:type="dxa"/>
+            <w:left w:w="51" w:type="dxa"/>
           </w:tcMar>
         </w:tcPr>
         <w:p>
@@ -1037,16 +1079,21 @@
             </w:tabs>
             <w:spacing w:before="40" w:after="0"/>
             <w:ind w:right="68" w:hanging="0"/>
-            <w:rPr>
-              <w:sz w:val="20"/>
-            </w:rPr>
+            <w:rPr/>
           </w:pPr>
           <w:r>
             <w:rPr>
               <w:sz w:val="20"/>
               <w:lang w:val="pt-BR"/>
             </w:rPr>
-            <w:t>Versão 0.1</w:t>
+            <w:t>Versão 0.</w:t>
+          </w:r>
+          <w:r>
+            <w:rPr>
+              <w:sz w:val="20"/>
+              <w:lang w:val="pt-BR"/>
+            </w:rPr>
+            <w:t>2</w:t>
           </w:r>
         </w:p>
       </w:tc>
@@ -1066,7 +1113,7 @@
           </w:tcBorders>
           <w:shd w:fill="auto" w:val="clear"/>
           <w:tcMar>
-            <w:left w:w="59" w:type="dxa"/>
+            <w:left w:w="51" w:type="dxa"/>
           </w:tcMar>
         </w:tcPr>
         <w:p>
@@ -1101,15 +1148,13 @@
           </w:tcBorders>
           <w:shd w:fill="auto" w:val="clear"/>
           <w:tcMar>
-            <w:left w:w="59" w:type="dxa"/>
+            <w:left w:w="51" w:type="dxa"/>
           </w:tcMar>
         </w:tcPr>
         <w:p>
           <w:pPr>
             <w:pStyle w:val="Normal"/>
-            <w:rPr>
-              <w:lang w:val="pt-BR"/>
-            </w:rPr>
+            <w:rPr/>
           </w:pPr>
           <w:r>
             <w:rPr>
@@ -1123,7 +1168,35 @@
               <w:sz w:val="20"/>
               <w:lang w:val="pt-BR"/>
             </w:rPr>
-            <w:t>Data:  26/09/2015</w:t>
+            <w:t xml:space="preserve">Data:  </w:t>
+          </w:r>
+          <w:r>
+            <w:rPr>
+              <w:sz w:val="20"/>
+              <w:lang w:val="pt-BR"/>
+            </w:rPr>
+            <w:t>13</w:t>
+          </w:r>
+          <w:r>
+            <w:rPr>
+              <w:sz w:val="20"/>
+              <w:lang w:val="pt-BR"/>
+            </w:rPr>
+            <w:t>/</w:t>
+          </w:r>
+          <w:r>
+            <w:rPr>
+              <w:sz w:val="20"/>
+              <w:lang w:val="pt-BR"/>
+            </w:rPr>
+            <w:t>1</w:t>
+          </w:r>
+          <w:r>
+            <w:rPr>
+              <w:sz w:val="20"/>
+              <w:lang w:val="pt-BR"/>
+            </w:rPr>
+            <w:t>0/2015</w:t>
           </w:r>
         </w:p>
       </w:tc>

</xml_diff>